<commit_message>
Updated resume doc and pdf
</commit_message>
<xml_diff>
--- a/public/Devlin Pajaron - Resume.docx
+++ b/public/Devlin Pajaron - Resume.docx
@@ -134,7 +134,7 @@
                   <w:r>
                     <w:rPr>
                       <w:noProof/>
-                      <w:lang w:val="en-GB" w:eastAsia="en-GB"/>
+                      <w:lang w:val="en-PH" w:eastAsia="en-PH"/>
                     </w:rPr>
                     <mc:AlternateContent>
                       <mc:Choice Requires="wps">
@@ -1248,7 +1248,7 @@
                   <w:r>
                     <w:rPr>
                       <w:noProof/>
-                      <w:lang w:val="en-GB" w:eastAsia="en-GB"/>
+                      <w:lang w:val="en-PH" w:eastAsia="en-PH"/>
                     </w:rPr>
                     <mc:AlternateContent>
                       <mc:Choice Requires="wps">
@@ -2070,7 +2070,7 @@
                   <w:r>
                     <w:rPr>
                       <w:noProof/>
-                      <w:lang w:val="en-GB" w:eastAsia="en-GB"/>
+                      <w:lang w:val="en-PH" w:eastAsia="en-PH"/>
                     </w:rPr>
                     <mc:AlternateContent>
                       <mc:Choice Requires="wps">
@@ -2361,7 +2361,7 @@
                   <w:r>
                     <w:rPr>
                       <w:noProof/>
-                      <w:lang w:val="en-GB" w:eastAsia="en-GB"/>
+                      <w:lang w:val="en-PH" w:eastAsia="en-PH"/>
                     </w:rPr>
                     <mc:AlternateContent>
                       <mc:Choice Requires="wps">
@@ -4151,7 +4151,7 @@
             <w:r>
               <w:rPr>
                 <w:noProof/>
-                <w:lang w:val="en-GB" w:eastAsia="en-GB"/>
+                <w:lang w:val="en-PH" w:eastAsia="en-PH"/>
               </w:rPr>
               <mc:AlternateContent>
                 <mc:Choice Requires="wpg">
@@ -5602,12 +5602,14 @@
         </w:rPr>
         <w:t xml:space="preserve"> </w:t>
       </w:r>
+      <w:proofErr w:type="spellStart"/>
       <w:r>
         <w:rPr>
           <w:rStyle w:val="Emphasis"/>
         </w:rPr>
         <w:t>AsiaInspection</w:t>
       </w:r>
+      <w:proofErr w:type="spellEnd"/>
     </w:p>
     <w:p>
       <w:pPr>
@@ -5625,7 +5627,23 @@
     </w:p>
     <w:p>
       <w:r>
-        <w:t>Took part in a project for migrating from PHP to AngularJS. Created new pages. Created reusable components. Ingegrated internal APIs and Paypal API. Implemented data visualization using D3.js.</w:t>
+        <w:t xml:space="preserve">Took part in a project for migrating from PHP to AngularJS. Created new pages. Created reusable components. </w:t>
+      </w:r>
+      <w:proofErr w:type="spellStart"/>
+      <w:r>
+        <w:t>Ingegrated</w:t>
+      </w:r>
+      <w:proofErr w:type="spellEnd"/>
+      <w:r>
+        <w:t xml:space="preserve"> internal APIs and </w:t>
+      </w:r>
+      <w:proofErr w:type="spellStart"/>
+      <w:r>
+        <w:t>Paypal</w:t>
+      </w:r>
+      <w:proofErr w:type="spellEnd"/>
+      <w:r>
+        <w:t xml:space="preserve"> API. Implemented data visualization using D3.js.</w:t>
       </w:r>
     </w:p>
     <w:p>
@@ -5641,18 +5659,34 @@
     </w:p>
     <w:p>
       <w:r>
-        <w:t>HTML, CSS, SASS, JavaScript, AngularJS, Gulp, Node, GIT, Paypal API, D3.js</w:t>
+        <w:t xml:space="preserve">HTML, CSS, SASS, JavaScript, AngularJS, Gulp, Node, GIT, </w:t>
+      </w:r>
+      <w:proofErr w:type="spellStart"/>
+      <w:r>
+        <w:t>Paypal</w:t>
+      </w:r>
+      <w:proofErr w:type="spellEnd"/>
+      <w:r>
+        <w:t xml:space="preserve"> API, D3.js</w:t>
       </w:r>
     </w:p>
     <w:p>
       <w:pPr>
         <w:pStyle w:val="Heading2"/>
       </w:pPr>
+      <w:proofErr w:type="spellStart"/>
       <w:r>
         <w:rPr>
           <w:color w:val="B52E31"/>
         </w:rPr>
-        <w:t>Ful Stack Developer</w:t>
+        <w:t>Ful</w:t>
+      </w:r>
+      <w:proofErr w:type="spellEnd"/>
+      <w:r>
+        <w:rPr>
+          <w:color w:val="B52E31"/>
+        </w:rPr>
+        <w:t xml:space="preserve"> Stack Developer</w:t>
       </w:r>
       <w:r>
         <w:rPr>
@@ -5669,12 +5703,14 @@
       <w:r>
         <w:t xml:space="preserve"> </w:t>
       </w:r>
+      <w:proofErr w:type="spellStart"/>
       <w:r>
         <w:rPr>
           <w:rStyle w:val="Emphasis"/>
         </w:rPr>
         <w:t>AsiaInspection</w:t>
       </w:r>
+      <w:proofErr w:type="spellEnd"/>
     </w:p>
     <w:p>
       <w:pPr>
@@ -5708,7 +5744,15 @@
     </w:p>
     <w:p>
       <w:r>
-        <w:t>HTML, CSS, PHP, CodeIgniter, AngularJS, JavaScript, jQuery, GIT, MySQL, API</w:t>
+        <w:t xml:space="preserve">HTML, CSS, PHP, </w:t>
+      </w:r>
+      <w:proofErr w:type="spellStart"/>
+      <w:r>
+        <w:t>CodeIgniter</w:t>
+      </w:r>
+      <w:proofErr w:type="spellEnd"/>
+      <w:r>
+        <w:t>, AngularJS, JavaScript, jQuery, GIT, MySQL, API</w:t>
       </w:r>
     </w:p>
     <w:tbl>
@@ -5751,7 +5795,7 @@
             <w:r>
               <w:rPr>
                 <w:noProof/>
-                <w:lang w:val="en-GB" w:eastAsia="en-GB"/>
+                <w:lang w:val="en-PH" w:eastAsia="en-PH"/>
               </w:rPr>
               <mc:AlternateContent>
                 <mc:Choice Requires="wpg">
@@ -8671,8 +8715,6 @@
             <w:r>
               <w:t>AngularJS</w:t>
             </w:r>
-            <w:bookmarkStart w:id="0" w:name="_GoBack"/>
-            <w:bookmarkEnd w:id="0"/>
           </w:p>
           <w:p>
             <w:pPr>
@@ -8680,17 +8722,24 @@
               <w:spacing w:after="80"/>
             </w:pPr>
             <w:r>
-              <w:t>Block Element Modifer</w:t>
+              <w:t xml:space="preserve">Block Element </w:t>
             </w:r>
+            <w:proofErr w:type="spellStart"/>
+            <w:r>
+              <w:t>Modifer</w:t>
+            </w:r>
+            <w:proofErr w:type="spellEnd"/>
           </w:p>
           <w:p>
             <w:pPr>
               <w:pStyle w:val="ListBullet"/>
               <w:spacing w:after="80"/>
             </w:pPr>
+            <w:proofErr w:type="spellStart"/>
             <w:r>
               <w:t>CodeIgniter</w:t>
             </w:r>
+            <w:proofErr w:type="spellEnd"/>
           </w:p>
           <w:p>
             <w:pPr>
@@ -8715,9 +8764,11 @@
               <w:pStyle w:val="ListBullet"/>
               <w:spacing w:after="80"/>
             </w:pPr>
+            <w:proofErr w:type="spellStart"/>
             <w:r>
               <w:t>Git</w:t>
             </w:r>
+            <w:proofErr w:type="spellEnd"/>
           </w:p>
           <w:p>
             <w:pPr>
@@ -8755,6 +8806,15 @@
               <w:t>jQuery</w:t>
             </w:r>
           </w:p>
+          <w:p>
+            <w:pPr>
+              <w:pStyle w:val="ListBullet"/>
+              <w:spacing w:after="80"/>
+            </w:pPr>
+            <w:r>
+              <w:t>MySQL</w:t>
+            </w:r>
+          </w:p>
         </w:tc>
         <w:tc>
           <w:tcPr>
@@ -8769,15 +8829,6 @@
               <w:spacing w:after="80"/>
             </w:pPr>
             <w:r>
-              <w:t>MySQL</w:t>
-            </w:r>
-          </w:p>
-          <w:p>
-            <w:pPr>
-              <w:pStyle w:val="ListBullet"/>
-              <w:spacing w:after="80"/>
-            </w:pPr>
-            <w:r>
               <w:t>NPM</w:t>
             </w:r>
           </w:p>
@@ -8786,8 +8837,13 @@
               <w:pStyle w:val="ListBullet"/>
               <w:spacing w:after="80"/>
             </w:pPr>
+            <w:proofErr w:type="spellStart"/>
             <w:r>
-              <w:t>Paypal API Integration</w:t>
+              <w:t>Paypal</w:t>
+            </w:r>
+            <w:proofErr w:type="spellEnd"/>
+            <w:r>
+              <w:t xml:space="preserve"> API Integration</w:t>
             </w:r>
           </w:p>
           <w:p>
@@ -8822,9 +8878,11 @@
               <w:pStyle w:val="ListBullet"/>
               <w:spacing w:after="80"/>
             </w:pPr>
+            <w:proofErr w:type="spellStart"/>
             <w:r>
               <w:t>Redux</w:t>
             </w:r>
+            <w:proofErr w:type="spellEnd"/>
           </w:p>
           <w:p>
             <w:pPr>
@@ -8840,8 +8898,19 @@
               <w:pStyle w:val="ListBullet"/>
               <w:spacing w:after="80"/>
             </w:pPr>
+            <w:proofErr w:type="spellStart"/>
             <w:r>
               <w:t>Webpack</w:t>
+            </w:r>
+            <w:proofErr w:type="spellEnd"/>
+          </w:p>
+          <w:p>
+            <w:pPr>
+              <w:pStyle w:val="ListBullet"/>
+              <w:spacing w:after="80"/>
+            </w:pPr>
+            <w:r>
+              <w:t>Vue.js</w:t>
             </w:r>
           </w:p>
           <w:p>
@@ -8850,7 +8919,7 @@
               <w:spacing w:after="80"/>
             </w:pPr>
             <w:r>
-              <w:t>Vue.js</w:t>
+              <w:t>Yarn</w:t>
             </w:r>
           </w:p>
         </w:tc>
@@ -8897,7 +8966,7 @@
             <w:r>
               <w:rPr>
                 <w:noProof/>
-                <w:lang w:val="en-GB" w:eastAsia="en-GB"/>
+                <w:lang w:val="en-PH" w:eastAsia="en-PH"/>
               </w:rPr>
               <mc:AlternateContent>
                 <mc:Choice Requires="wpg">
@@ -11168,10 +11237,14 @@
         <w:t>2012</w:t>
       </w:r>
     </w:p>
-    <w:p/>
+    <w:p>
+      <w:bookmarkStart w:id="0" w:name="_GoBack"/>
+      <w:bookmarkEnd w:id="0"/>
+    </w:p>
     <w:sectPr>
       <w:footerReference w:type="default" r:id="rId8"/>
       <w:headerReference w:type="first" r:id="rId9"/>
+      <w:footerReference w:type="first" r:id="rId10"/>
       <w:pgSz w:w="12240" w:h="15840" w:code="1"/>
       <w:pgMar w:top="720" w:right="1440" w:bottom="1080" w:left="2160" w:header="432" w:footer="648" w:gutter="0"/>
       <w:cols w:space="720"/>
@@ -11254,6 +11327,20 @@
 </w:ftr>
 </file>
 
+<file path=word/footer2.xml><?xml version="1.0" encoding="utf-8"?>
+<w:ftr xmlns:wpc="http://schemas.microsoft.com/office/word/2010/wordprocessingCanvas" xmlns:cx="http://schemas.microsoft.com/office/drawing/2014/chartex" xmlns:cx1="http://schemas.microsoft.com/office/drawing/2015/9/8/chartex" xmlns:mc="http://schemas.openxmlformats.org/markup-compatibility/2006" xmlns:o="urn:schemas-microsoft-com:office:office" xmlns:r="http://schemas.openxmlformats.org/officeDocument/2006/relationships" xmlns:m="http://schemas.openxmlformats.org/officeDocument/2006/math" xmlns:v="urn:schemas-microsoft-com:vml" xmlns:wp14="http://schemas.microsoft.com/office/word/2010/wordprocessingDrawing" xmlns:wp="http://schemas.openxmlformats.org/drawingml/2006/wordprocessingDrawing" xmlns:w10="urn:schemas-microsoft-com:office:word" xmlns:w="http://schemas.openxmlformats.org/wordprocessingml/2006/main" xmlns:w14="http://schemas.microsoft.com/office/word/2010/wordml" xmlns:w15="http://schemas.microsoft.com/office/word/2012/wordml" xmlns:w16se="http://schemas.microsoft.com/office/word/2015/wordml/symex" xmlns:wpg="http://schemas.microsoft.com/office/word/2010/wordprocessingGroup" xmlns:wpi="http://schemas.microsoft.com/office/word/2010/wordprocessingInk" xmlns:wne="http://schemas.microsoft.com/office/word/2006/wordml" xmlns:wps="http://schemas.microsoft.com/office/word/2010/wordprocessingShape" mc:Ignorable="w14 w15 w16se wp14">
+  <w:p>
+    <w:pPr>
+      <w:pStyle w:val="Footer"/>
+      <w:jc w:val="right"/>
+    </w:pPr>
+    <w:r>
+      <w:t>Updated at 24 August, 2017</w:t>
+    </w:r>
+  </w:p>
+</w:ftr>
+</file>
+
 <file path=word/footnotes.xml><?xml version="1.0" encoding="utf-8"?>
 <w:footnotes xmlns:wpc="http://schemas.microsoft.com/office/word/2010/wordprocessingCanvas" xmlns:cx="http://schemas.microsoft.com/office/drawing/2014/chartex" xmlns:cx1="http://schemas.microsoft.com/office/drawing/2015/9/8/chartex" xmlns:mc="http://schemas.openxmlformats.org/markup-compatibility/2006" xmlns:o="urn:schemas-microsoft-com:office:office" xmlns:r="http://schemas.openxmlformats.org/officeDocument/2006/relationships" xmlns:m="http://schemas.openxmlformats.org/officeDocument/2006/math" xmlns:v="urn:schemas-microsoft-com:vml" xmlns:wp14="http://schemas.microsoft.com/office/word/2010/wordprocessingDrawing" xmlns:wp="http://schemas.openxmlformats.org/drawingml/2006/wordprocessingDrawing" xmlns:w10="urn:schemas-microsoft-com:office:word" xmlns:w="http://schemas.openxmlformats.org/wordprocessingml/2006/main" xmlns:w14="http://schemas.microsoft.com/office/word/2010/wordml" xmlns:w15="http://schemas.microsoft.com/office/word/2012/wordml" xmlns:w16se="http://schemas.microsoft.com/office/word/2015/wordml/symex" xmlns:wpg="http://schemas.microsoft.com/office/word/2010/wordprocessingGroup" xmlns:wpi="http://schemas.microsoft.com/office/word/2010/wordprocessingInk" xmlns:wne="http://schemas.microsoft.com/office/word/2006/wordml" xmlns:wps="http://schemas.microsoft.com/office/word/2010/wordprocessingShape" mc:Ignorable="w14 w15 w16se wp14">
   <w:footnote w:type="separator" w:id="-1">
@@ -11288,7 +11375,7 @@
     <w:r>
       <w:rPr>
         <w:noProof/>
-        <w:lang w:val="en-GB" w:eastAsia="en-GB"/>
+        <w:lang w:val="en-PH" w:eastAsia="en-PH"/>
       </w:rPr>
       <mc:AlternateContent>
         <mc:Choice Requires="wps">
@@ -13591,6 +13678,7 @@
     <w:rsid w:val="0002796F"/>
     <w:rsid w:val="00071A1E"/>
     <w:rsid w:val="00522101"/>
+    <w:rsid w:val="005F43AC"/>
     <w:rsid w:val="00CD3ED6"/>
     <w:rsid w:val="00E50B01"/>
   </w:rsids>

</xml_diff>

<commit_message>
rm some files Update link for pdf
</commit_message>
<xml_diff>
--- a/public/Devlin Pajaron - Resume.docx
+++ b/public/Devlin Pajaron - Resume.docx
@@ -134,7 +134,7 @@
                   <w:r>
                     <w:rPr>
                       <w:noProof/>
-                      <w:lang w:val="en-PH" w:eastAsia="en-PH"/>
+                      <w:lang w:val="en-GB" w:eastAsia="en-GB"/>
                     </w:rPr>
                     <mc:AlternateContent>
                       <mc:Choice Requires="wps">
@@ -1248,7 +1248,7 @@
                   <w:r>
                     <w:rPr>
                       <w:noProof/>
-                      <w:lang w:val="en-PH" w:eastAsia="en-PH"/>
+                      <w:lang w:val="en-GB" w:eastAsia="en-GB"/>
                     </w:rPr>
                     <mc:AlternateContent>
                       <mc:Choice Requires="wps">
@@ -2070,7 +2070,7 @@
                   <w:r>
                     <w:rPr>
                       <w:noProof/>
-                      <w:lang w:val="en-PH" w:eastAsia="en-PH"/>
+                      <w:lang w:val="en-GB" w:eastAsia="en-GB"/>
                     </w:rPr>
                     <mc:AlternateContent>
                       <mc:Choice Requires="wps">
@@ -2342,7 +2342,7 @@
                     <w:pStyle w:val="ContactInfo"/>
                   </w:pPr>
                   <w:r>
-                    <w:t>https://iamdevlinph.github.io/me/</w:t>
+                    <w:t>https://iamdevlinph.me/</w:t>
                   </w:r>
                 </w:p>
               </w:tc>
@@ -2361,7 +2361,7 @@
                   <w:r>
                     <w:rPr>
                       <w:noProof/>
-                      <w:lang w:val="en-PH" w:eastAsia="en-PH"/>
+                      <w:lang w:val="en-GB" w:eastAsia="en-GB"/>
                     </w:rPr>
                     <mc:AlternateContent>
                       <mc:Choice Requires="wps">
@@ -4151,7 +4151,7 @@
             <w:r>
               <w:rPr>
                 <w:noProof/>
-                <w:lang w:val="en-PH" w:eastAsia="en-PH"/>
+                <w:lang w:val="en-GB" w:eastAsia="en-GB"/>
               </w:rPr>
               <mc:AlternateContent>
                 <mc:Choice Requires="wpg">
@@ -5582,7 +5582,13 @@
         <w:rPr>
           <w:color w:val="B52E31"/>
         </w:rPr>
-        <w:t>Front End Developer</w:t>
+        <w:t>Front-</w:t>
+      </w:r>
+      <w:r>
+        <w:rPr>
+          <w:color w:val="B52E31"/>
+        </w:rPr>
+        <w:t>End Developer</w:t>
       </w:r>
       <w:r>
         <w:rPr>
@@ -5602,14 +5608,12 @@
         </w:rPr>
         <w:t xml:space="preserve"> </w:t>
       </w:r>
-      <w:proofErr w:type="spellStart"/>
       <w:r>
         <w:rPr>
           <w:rStyle w:val="Emphasis"/>
         </w:rPr>
         <w:t>AsiaInspection</w:t>
       </w:r>
-      <w:proofErr w:type="spellEnd"/>
     </w:p>
     <w:p>
       <w:pPr>
@@ -5627,23 +5631,7 @@
     </w:p>
     <w:p>
       <w:r>
-        <w:t xml:space="preserve">Took part in a project for migrating from PHP to AngularJS. Created new pages. Created reusable components. </w:t>
-      </w:r>
-      <w:proofErr w:type="spellStart"/>
-      <w:r>
-        <w:t>Ingegrated</w:t>
-      </w:r>
-      <w:proofErr w:type="spellEnd"/>
-      <w:r>
-        <w:t xml:space="preserve"> internal APIs and </w:t>
-      </w:r>
-      <w:proofErr w:type="spellStart"/>
-      <w:r>
-        <w:t>Paypal</w:t>
-      </w:r>
-      <w:proofErr w:type="spellEnd"/>
-      <w:r>
-        <w:t xml:space="preserve"> API. Implemented data visualization using D3.js.</w:t>
+        <w:t>Took part in a project for migrating from PHP to AngularJS. Created new pages. Created reusable components. Ingegrated internal APIs and Paypal API. Implemented data visualization using D3.js.</w:t>
       </w:r>
     </w:p>
     <w:p>
@@ -5659,34 +5647,24 @@
     </w:p>
     <w:p>
       <w:r>
-        <w:t xml:space="preserve">HTML, CSS, SASS, JavaScript, AngularJS, Gulp, Node, GIT, </w:t>
-      </w:r>
-      <w:proofErr w:type="spellStart"/>
-      <w:r>
-        <w:t>Paypal</w:t>
-      </w:r>
-      <w:proofErr w:type="spellEnd"/>
-      <w:r>
-        <w:t xml:space="preserve"> API, D3.js</w:t>
+        <w:t>HTML, CSS, SASS, JavaScript, AngularJS, Gulp, Node, GIT, Paypal API, D3.js</w:t>
       </w:r>
     </w:p>
     <w:p>
       <w:pPr>
         <w:pStyle w:val="Heading2"/>
       </w:pPr>
-      <w:proofErr w:type="spellStart"/>
       <w:r>
         <w:rPr>
           <w:color w:val="B52E31"/>
         </w:rPr>
-        <w:t>Ful</w:t>
+        <w:t>Ful-</w:t>
       </w:r>
-      <w:proofErr w:type="spellEnd"/>
       <w:r>
         <w:rPr>
           <w:color w:val="B52E31"/>
         </w:rPr>
-        <w:t xml:space="preserve"> Stack Developer</w:t>
+        <w:t>Stack Developer</w:t>
       </w:r>
       <w:r>
         <w:rPr>
@@ -5703,14 +5681,12 @@
       <w:r>
         <w:t xml:space="preserve"> </w:t>
       </w:r>
-      <w:proofErr w:type="spellStart"/>
       <w:r>
         <w:rPr>
           <w:rStyle w:val="Emphasis"/>
         </w:rPr>
         <w:t>AsiaInspection</w:t>
       </w:r>
-      <w:proofErr w:type="spellEnd"/>
     </w:p>
     <w:p>
       <w:pPr>
@@ -5744,15 +5720,7 @@
     </w:p>
     <w:p>
       <w:r>
-        <w:t xml:space="preserve">HTML, CSS, PHP, </w:t>
-      </w:r>
-      <w:proofErr w:type="spellStart"/>
-      <w:r>
-        <w:t>CodeIgniter</w:t>
-      </w:r>
-      <w:proofErr w:type="spellEnd"/>
-      <w:r>
-        <w:t>, AngularJS, JavaScript, jQuery, GIT, MySQL, API</w:t>
+        <w:t>HTML, CSS, PHP, CodeIgniter, AngularJS, JavaScript, jQuery, GIT, MySQL, API</w:t>
       </w:r>
     </w:p>
     <w:tbl>
@@ -5795,7 +5763,7 @@
             <w:r>
               <w:rPr>
                 <w:noProof/>
-                <w:lang w:val="en-PH" w:eastAsia="en-PH"/>
+                <w:lang w:val="en-GB" w:eastAsia="en-GB"/>
               </w:rPr>
               <mc:AlternateContent>
                 <mc:Choice Requires="wpg">
@@ -8722,24 +8690,17 @@
               <w:spacing w:after="80"/>
             </w:pPr>
             <w:r>
-              <w:t xml:space="preserve">Block Element </w:t>
+              <w:t>Block Element Modifer</w:t>
             </w:r>
-            <w:proofErr w:type="spellStart"/>
-            <w:r>
-              <w:t>Modifer</w:t>
-            </w:r>
-            <w:proofErr w:type="spellEnd"/>
           </w:p>
           <w:p>
             <w:pPr>
               <w:pStyle w:val="ListBullet"/>
               <w:spacing w:after="80"/>
             </w:pPr>
-            <w:proofErr w:type="spellStart"/>
             <w:r>
               <w:t>CodeIgniter</w:t>
             </w:r>
-            <w:proofErr w:type="spellEnd"/>
           </w:p>
           <w:p>
             <w:pPr>
@@ -8764,11 +8725,9 @@
               <w:pStyle w:val="ListBullet"/>
               <w:spacing w:after="80"/>
             </w:pPr>
-            <w:proofErr w:type="spellStart"/>
             <w:r>
               <w:t>Git</w:t>
             </w:r>
-            <w:proofErr w:type="spellEnd"/>
           </w:p>
           <w:p>
             <w:pPr>
@@ -8837,13 +8796,8 @@
               <w:pStyle w:val="ListBullet"/>
               <w:spacing w:after="80"/>
             </w:pPr>
-            <w:proofErr w:type="spellStart"/>
             <w:r>
-              <w:t>Paypal</w:t>
-            </w:r>
-            <w:proofErr w:type="spellEnd"/>
-            <w:r>
-              <w:t xml:space="preserve"> API Integration</w:t>
+              <w:t>Paypal API Integration</w:t>
             </w:r>
           </w:p>
           <w:p>
@@ -8878,11 +8832,9 @@
               <w:pStyle w:val="ListBullet"/>
               <w:spacing w:after="80"/>
             </w:pPr>
-            <w:proofErr w:type="spellStart"/>
             <w:r>
               <w:t>Redux</w:t>
             </w:r>
-            <w:proofErr w:type="spellEnd"/>
           </w:p>
           <w:p>
             <w:pPr>
@@ -8898,11 +8850,9 @@
               <w:pStyle w:val="ListBullet"/>
               <w:spacing w:after="80"/>
             </w:pPr>
-            <w:proofErr w:type="spellStart"/>
             <w:r>
               <w:t>Webpack</w:t>
             </w:r>
-            <w:proofErr w:type="spellEnd"/>
           </w:p>
           <w:p>
             <w:pPr>
@@ -8966,7 +8916,7 @@
             <w:r>
               <w:rPr>
                 <w:noProof/>
-                <w:lang w:val="en-PH" w:eastAsia="en-PH"/>
+                <w:lang w:val="en-GB" w:eastAsia="en-GB"/>
               </w:rPr>
               <mc:AlternateContent>
                 <mc:Choice Requires="wpg">
@@ -11237,14 +11187,14 @@
         <w:t>2012</w:t>
       </w:r>
     </w:p>
-    <w:p>
-      <w:bookmarkStart w:id="0" w:name="_GoBack"/>
-      <w:bookmarkEnd w:id="0"/>
-    </w:p>
+    <w:p/>
     <w:sectPr>
-      <w:footerReference w:type="default" r:id="rId8"/>
-      <w:headerReference w:type="first" r:id="rId9"/>
-      <w:footerReference w:type="first" r:id="rId10"/>
+      <w:headerReference w:type="even" r:id="rId8"/>
+      <w:headerReference w:type="default" r:id="rId9"/>
+      <w:footerReference w:type="even" r:id="rId10"/>
+      <w:footerReference w:type="default" r:id="rId11"/>
+      <w:headerReference w:type="first" r:id="rId12"/>
+      <w:footerReference w:type="first" r:id="rId13"/>
       <w:pgSz w:w="12240" w:h="15840" w:code="1"/>
       <w:pgMar w:top="720" w:right="1440" w:bottom="1080" w:left="2160" w:header="432" w:footer="648" w:gutter="0"/>
       <w:cols w:space="720"/>
@@ -11281,6 +11231,16 @@
 </file>
 
 <file path=word/footer1.xml><?xml version="1.0" encoding="utf-8"?>
+<w:ftr xmlns:wpc="http://schemas.microsoft.com/office/word/2010/wordprocessingCanvas" xmlns:cx="http://schemas.microsoft.com/office/drawing/2014/chartex" xmlns:cx1="http://schemas.microsoft.com/office/drawing/2015/9/8/chartex" xmlns:mc="http://schemas.openxmlformats.org/markup-compatibility/2006" xmlns:o="urn:schemas-microsoft-com:office:office" xmlns:r="http://schemas.openxmlformats.org/officeDocument/2006/relationships" xmlns:m="http://schemas.openxmlformats.org/officeDocument/2006/math" xmlns:v="urn:schemas-microsoft-com:vml" xmlns:wp14="http://schemas.microsoft.com/office/word/2010/wordprocessingDrawing" xmlns:wp="http://schemas.openxmlformats.org/drawingml/2006/wordprocessingDrawing" xmlns:w10="urn:schemas-microsoft-com:office:word" xmlns:w="http://schemas.openxmlformats.org/wordprocessingml/2006/main" xmlns:w14="http://schemas.microsoft.com/office/word/2010/wordml" xmlns:w15="http://schemas.microsoft.com/office/word/2012/wordml" xmlns:w16se="http://schemas.microsoft.com/office/word/2015/wordml/symex" xmlns:wpg="http://schemas.microsoft.com/office/word/2010/wordprocessingGroup" xmlns:wpi="http://schemas.microsoft.com/office/word/2010/wordprocessingInk" xmlns:wne="http://schemas.microsoft.com/office/word/2006/wordml" xmlns:wps="http://schemas.microsoft.com/office/word/2010/wordprocessingShape" mc:Ignorable="w14 w15 w16se wp14">
+  <w:p>
+    <w:pPr>
+      <w:pStyle w:val="Footer"/>
+    </w:pPr>
+  </w:p>
+</w:ftr>
+</file>
+
+<file path=word/footer2.xml><?xml version="1.0" encoding="utf-8"?>
 <w:ftr xmlns:wpc="http://schemas.microsoft.com/office/word/2010/wordprocessingCanvas" xmlns:cx="http://schemas.microsoft.com/office/drawing/2014/chartex" xmlns:cx1="http://schemas.microsoft.com/office/drawing/2015/9/8/chartex" xmlns:mc="http://schemas.openxmlformats.org/markup-compatibility/2006" xmlns:o="urn:schemas-microsoft-com:office:office" xmlns:r="http://schemas.openxmlformats.org/officeDocument/2006/relationships" xmlns:m="http://schemas.openxmlformats.org/officeDocument/2006/math" xmlns:v="urn:schemas-microsoft-com:vml" xmlns:wp14="http://schemas.microsoft.com/office/word/2010/wordprocessingDrawing" xmlns:wp="http://schemas.openxmlformats.org/drawingml/2006/wordprocessingDrawing" xmlns:w10="urn:schemas-microsoft-com:office:word" xmlns:w="http://schemas.openxmlformats.org/wordprocessingml/2006/main" xmlns:w14="http://schemas.microsoft.com/office/word/2010/wordml" xmlns:w15="http://schemas.microsoft.com/office/word/2012/wordml" xmlns:w16se="http://schemas.microsoft.com/office/word/2015/wordml/symex" xmlns:wpg="http://schemas.microsoft.com/office/word/2010/wordprocessingGroup" xmlns:wpi="http://schemas.microsoft.com/office/word/2010/wordprocessingInk" xmlns:wne="http://schemas.microsoft.com/office/word/2006/wordml" xmlns:wps="http://schemas.microsoft.com/office/word/2010/wordprocessingShape" mc:Ignorable="w14 w15 w16se wp14">
   <w:sdt>
     <w:sdtPr>
@@ -11327,7 +11287,7 @@
 </w:ftr>
 </file>
 
-<file path=word/footer2.xml><?xml version="1.0" encoding="utf-8"?>
+<file path=word/footer3.xml><?xml version="1.0" encoding="utf-8"?>
 <w:ftr xmlns:wpc="http://schemas.microsoft.com/office/word/2010/wordprocessingCanvas" xmlns:cx="http://schemas.microsoft.com/office/drawing/2014/chartex" xmlns:cx1="http://schemas.microsoft.com/office/drawing/2015/9/8/chartex" xmlns:mc="http://schemas.openxmlformats.org/markup-compatibility/2006" xmlns:o="urn:schemas-microsoft-com:office:office" xmlns:r="http://schemas.openxmlformats.org/officeDocument/2006/relationships" xmlns:m="http://schemas.openxmlformats.org/officeDocument/2006/math" xmlns:v="urn:schemas-microsoft-com:vml" xmlns:wp14="http://schemas.microsoft.com/office/word/2010/wordprocessingDrawing" xmlns:wp="http://schemas.openxmlformats.org/drawingml/2006/wordprocessingDrawing" xmlns:w10="urn:schemas-microsoft-com:office:word" xmlns:w="http://schemas.openxmlformats.org/wordprocessingml/2006/main" xmlns:w14="http://schemas.microsoft.com/office/word/2010/wordml" xmlns:w15="http://schemas.microsoft.com/office/word/2012/wordml" xmlns:w16se="http://schemas.microsoft.com/office/word/2015/wordml/symex" xmlns:wpg="http://schemas.microsoft.com/office/word/2010/wordprocessingGroup" xmlns:wpi="http://schemas.microsoft.com/office/word/2010/wordprocessingInk" xmlns:wne="http://schemas.microsoft.com/office/word/2006/wordml" xmlns:wps="http://schemas.microsoft.com/office/word/2010/wordprocessingShape" mc:Ignorable="w14 w15 w16se wp14">
   <w:p>
     <w:pPr>
@@ -11335,7 +11295,15 @@
       <w:jc w:val="right"/>
     </w:pPr>
     <w:r>
-      <w:t>Updated at 24 August, 2017</w:t>
+      <w:t xml:space="preserve">Updated at </w:t>
+    </w:r>
+    <w:r>
+      <w:t>22 October</w:t>
+    </w:r>
+    <w:bookmarkStart w:id="0" w:name="_GoBack"/>
+    <w:bookmarkEnd w:id="0"/>
+    <w:r>
+      <w:t>, 2017</w:t>
     </w:r>
   </w:p>
 </w:ftr>
@@ -11372,10 +11340,30 @@
     <w:pPr>
       <w:pStyle w:val="Header"/>
     </w:pPr>
+  </w:p>
+</w:hdr>
+</file>
+
+<file path=word/header2.xml><?xml version="1.0" encoding="utf-8"?>
+<w:hdr xmlns:wpc="http://schemas.microsoft.com/office/word/2010/wordprocessingCanvas" xmlns:cx="http://schemas.microsoft.com/office/drawing/2014/chartex" xmlns:cx1="http://schemas.microsoft.com/office/drawing/2015/9/8/chartex" xmlns:mc="http://schemas.openxmlformats.org/markup-compatibility/2006" xmlns:o="urn:schemas-microsoft-com:office:office" xmlns:r="http://schemas.openxmlformats.org/officeDocument/2006/relationships" xmlns:m="http://schemas.openxmlformats.org/officeDocument/2006/math" xmlns:v="urn:schemas-microsoft-com:vml" xmlns:wp14="http://schemas.microsoft.com/office/word/2010/wordprocessingDrawing" xmlns:wp="http://schemas.openxmlformats.org/drawingml/2006/wordprocessingDrawing" xmlns:w10="urn:schemas-microsoft-com:office:word" xmlns:w="http://schemas.openxmlformats.org/wordprocessingml/2006/main" xmlns:w14="http://schemas.microsoft.com/office/word/2010/wordml" xmlns:w15="http://schemas.microsoft.com/office/word/2012/wordml" xmlns:w16se="http://schemas.microsoft.com/office/word/2015/wordml/symex" xmlns:wpg="http://schemas.microsoft.com/office/word/2010/wordprocessingGroup" xmlns:wpi="http://schemas.microsoft.com/office/word/2010/wordprocessingInk" xmlns:wne="http://schemas.microsoft.com/office/word/2006/wordml" xmlns:wps="http://schemas.microsoft.com/office/word/2010/wordprocessingShape" mc:Ignorable="w14 w15 w16se wp14">
+  <w:p>
+    <w:pPr>
+      <w:pStyle w:val="Header"/>
+    </w:pPr>
+  </w:p>
+</w:hdr>
+</file>
+
+<file path=word/header3.xml><?xml version="1.0" encoding="utf-8"?>
+<w:hdr xmlns:wpc="http://schemas.microsoft.com/office/word/2010/wordprocessingCanvas" xmlns:cx="http://schemas.microsoft.com/office/drawing/2014/chartex" xmlns:cx1="http://schemas.microsoft.com/office/drawing/2015/9/8/chartex" xmlns:mc="http://schemas.openxmlformats.org/markup-compatibility/2006" xmlns:o="urn:schemas-microsoft-com:office:office" xmlns:r="http://schemas.openxmlformats.org/officeDocument/2006/relationships" xmlns:m="http://schemas.openxmlformats.org/officeDocument/2006/math" xmlns:v="urn:schemas-microsoft-com:vml" xmlns:wp14="http://schemas.microsoft.com/office/word/2010/wordprocessingDrawing" xmlns:wp="http://schemas.openxmlformats.org/drawingml/2006/wordprocessingDrawing" xmlns:w10="urn:schemas-microsoft-com:office:word" xmlns:w="http://schemas.openxmlformats.org/wordprocessingml/2006/main" xmlns:w14="http://schemas.microsoft.com/office/word/2010/wordml" xmlns:w15="http://schemas.microsoft.com/office/word/2012/wordml" xmlns:w16se="http://schemas.microsoft.com/office/word/2015/wordml/symex" xmlns:wpg="http://schemas.microsoft.com/office/word/2010/wordprocessingGroup" xmlns:wpi="http://schemas.microsoft.com/office/word/2010/wordprocessingInk" xmlns:wne="http://schemas.microsoft.com/office/word/2006/wordml" xmlns:wps="http://schemas.microsoft.com/office/word/2010/wordprocessingShape" mc:Ignorable="w14 w15 w16se wp14">
+  <w:p>
+    <w:pPr>
+      <w:pStyle w:val="Header"/>
+    </w:pPr>
     <w:r>
       <w:rPr>
         <w:noProof/>
-        <w:lang w:val="en-PH" w:eastAsia="en-PH"/>
+        <w:lang w:val="en-GB" w:eastAsia="en-GB"/>
       </w:rPr>
       <mc:AlternateContent>
         <mc:Choice Requires="wps">
@@ -13677,6 +13665,7 @@
     <w:rsidRoot w:val="00071A1E"/>
     <w:rsid w:val="0002796F"/>
     <w:rsid w:val="00071A1E"/>
+    <w:rsid w:val="00385268"/>
     <w:rsid w:val="00522101"/>
     <w:rsid w:val="005F43AC"/>
     <w:rsid w:val="00CD3ED6"/>

</xml_diff>

<commit_message>
Update doc To Do: Put this is gdrive or onedrive
</commit_message>
<xml_diff>
--- a/public/Devlin Pajaron - Resume.docx
+++ b/public/Devlin Pajaron - Resume.docx
@@ -134,7 +134,7 @@
                   <w:r>
                     <w:rPr>
                       <w:noProof/>
-                      <w:lang w:val="en-GB" w:eastAsia="en-GB"/>
+                      <w:lang w:val="en-PH" w:eastAsia="en-PH"/>
                     </w:rPr>
                     <mc:AlternateContent>
                       <mc:Choice Requires="wps">
@@ -1248,7 +1248,7 @@
                   <w:r>
                     <w:rPr>
                       <w:noProof/>
-                      <w:lang w:val="en-GB" w:eastAsia="en-GB"/>
+                      <w:lang w:val="en-PH" w:eastAsia="en-PH"/>
                     </w:rPr>
                     <mc:AlternateContent>
                       <mc:Choice Requires="wps">
@@ -2070,7 +2070,7 @@
                   <w:r>
                     <w:rPr>
                       <w:noProof/>
-                      <w:lang w:val="en-GB" w:eastAsia="en-GB"/>
+                      <w:lang w:val="en-PH" w:eastAsia="en-PH"/>
                     </w:rPr>
                     <mc:AlternateContent>
                       <mc:Choice Requires="wps">
@@ -2361,7 +2361,7 @@
                   <w:r>
                     <w:rPr>
                       <w:noProof/>
-                      <w:lang w:val="en-GB" w:eastAsia="en-GB"/>
+                      <w:lang w:val="en-PH" w:eastAsia="en-PH"/>
                     </w:rPr>
                     <mc:AlternateContent>
                       <mc:Choice Requires="wps">
@@ -4151,7 +4151,7 @@
             <w:r>
               <w:rPr>
                 <w:noProof/>
-                <w:lang w:val="en-GB" w:eastAsia="en-GB"/>
+                <w:lang w:val="en-PH" w:eastAsia="en-PH"/>
               </w:rPr>
               <mc:AlternateContent>
                 <mc:Choice Requires="wpg">
@@ -5763,7 +5763,7 @@
             <w:r>
               <w:rPr>
                 <w:noProof/>
-                <w:lang w:val="en-GB" w:eastAsia="en-GB"/>
+                <w:lang w:val="en-PH" w:eastAsia="en-PH"/>
               </w:rPr>
               <mc:AlternateContent>
                 <mc:Choice Requires="wpg">
@@ -8842,6 +8842,17 @@
               <w:spacing w:after="80"/>
             </w:pPr>
             <w:r>
+              <w:t>redux-saga</w:t>
+            </w:r>
+            <w:bookmarkStart w:id="0" w:name="_GoBack"/>
+            <w:bookmarkEnd w:id="0"/>
+          </w:p>
+          <w:p>
+            <w:pPr>
+              <w:pStyle w:val="ListBullet"/>
+              <w:spacing w:after="80"/>
+            </w:pPr>
+            <w:r>
               <w:t>SASS</w:t>
             </w:r>
           </w:p>
@@ -8916,7 +8927,7 @@
             <w:r>
               <w:rPr>
                 <w:noProof/>
-                <w:lang w:val="en-GB" w:eastAsia="en-GB"/>
+                <w:lang w:val="en-PH" w:eastAsia="en-PH"/>
               </w:rPr>
               <mc:AlternateContent>
                 <mc:Choice Requires="wpg">
@@ -11300,8 +11311,6 @@
     <w:r>
       <w:t>22 October</w:t>
     </w:r>
-    <w:bookmarkStart w:id="0" w:name="_GoBack"/>
-    <w:bookmarkEnd w:id="0"/>
     <w:r>
       <w:t>, 2017</w:t>
     </w:r>
@@ -11363,7 +11372,7 @@
     <w:r>
       <w:rPr>
         <w:noProof/>
-        <w:lang w:val="en-GB" w:eastAsia="en-GB"/>
+        <w:lang w:val="en-PH" w:eastAsia="en-PH"/>
       </w:rPr>
       <mc:AlternateContent>
         <mc:Choice Requires="wps">
@@ -13666,6 +13675,7 @@
     <w:rsid w:val="0002796F"/>
     <w:rsid w:val="00071A1E"/>
     <w:rsid w:val="00385268"/>
+    <w:rsid w:val="00392D45"/>
     <w:rsid w:val="00522101"/>
     <w:rsid w:val="005F43AC"/>
     <w:rsid w:val="00CD3ED6"/>

</xml_diff>